<commit_message>
Added AT folder, your files and updated all Readme.md files
</commit_message>
<xml_diff>
--- a/TP2/documentos/samuel_hermany_DR2_TP2.docx
+++ b/TP2/documentos/samuel_hermany_DR2_TP2.docx
@@ -4547,7 +4547,19 @@
       </w:pPr>
       <w:r>
         <w:lastRenderedPageBreak/>
-        <w:t>Link Github</w:t>
+        <w:t>L</w:t>
+      </w:r>
+      <w:r>
+        <w:t>in</w:t>
+      </w:r>
+      <w:r>
+        <w:t>k Git</w:t>
+      </w:r>
+      <w:r>
+        <w:t>H</w:t>
+      </w:r>
+      <w:r>
+        <w:t>ub</w:t>
       </w:r>
     </w:p>
     <w:p>

</xml_diff>